<commit_message>
Update LF5 03 AB Debugging
</commit_message>
<xml_diff>
--- a/J01_LF5/03/AB_Debugging.docx
+++ b/J01_LF5/03/AB_Debugging.docx
@@ -26,6 +26,23 @@
           <w:szCs w:val="28"/>
         </w:rPr>
         <w:t>Erstes Programm – Syntaxfehler</w:t>
+      </w:r>
+    </w:p>
+    <w:p>
+      <w:pPr>
+        <w:spacing w:before="120" w:after="120"/>
+        <w:rPr>
+          <w:sz w:val="18"/>
+          <w:szCs w:val="28"/>
+        </w:rPr>
+      </w:pPr>
+      <w:bookmarkStart w:id="0" w:name="_GoBack"/>
+      <w:r>
+        <w:rPr>
+          <w:sz w:val="18"/>
+          <w:szCs w:val="28"/>
+        </w:rPr>
+        <w:t>Die Datei berechnet leider trotzdem nicht den richtigen Wert, da die Formel zur Berechnung des Umfangs inkorrekt ist.</w:t>
       </w:r>
     </w:p>
     <w:tbl>
@@ -43,6 +60,7 @@
           <w:tcPr>
             <w:tcW w:w="1271" w:type="dxa"/>
           </w:tcPr>
+          <w:bookmarkEnd w:id="0"/>
           <w:p>
             <w:pPr>
               <w:spacing w:before="120" w:after="120"/>
@@ -1589,12 +1607,8 @@
       </w:pPr>
     </w:p>
     <w:sectPr>
-      <w:headerReference w:type="even" r:id="rId8"/>
-      <w:headerReference w:type="default" r:id="rId9"/>
-      <w:footerReference w:type="even" r:id="rId10"/>
-      <w:footerReference w:type="default" r:id="rId11"/>
-      <w:headerReference w:type="first" r:id="rId12"/>
-      <w:footerReference w:type="first" r:id="rId13"/>
+      <w:headerReference w:type="default" r:id="rId8"/>
+      <w:footerReference w:type="default" r:id="rId9"/>
       <w:pgSz w:w="11906" w:h="16838"/>
       <w:pgMar w:top="851" w:right="556" w:bottom="1134" w:left="1418" w:header="709" w:footer="380" w:gutter="0"/>
       <w:cols w:space="708"/>
@@ -1626,16 +1640,6 @@
 </file>
 
 <file path=word/footer1.xml><?xml version="1.0" encoding="utf-8"?>
-<w:ftr xmlns:wpc="http://schemas.microsoft.com/office/word/2010/wordprocessingCanvas" xmlns:cx="http://schemas.microsoft.com/office/drawing/2014/chartex" xmlns:cx1="http://schemas.microsoft.com/office/drawing/2015/9/8/chartex" xmlns:mc="http://schemas.openxmlformats.org/markup-compatibility/2006" xmlns:o="urn:schemas-microsoft-com:office:office" xmlns:r="http://schemas.openxmlformats.org/officeDocument/2006/relationships" xmlns:m="http://schemas.openxmlformats.org/officeDocument/2006/math" xmlns:v="urn:schemas-microsoft-com:vml" xmlns:wp14="http://schemas.microsoft.com/office/word/2010/wordprocessingDrawing" xmlns:wp="http://schemas.openxmlformats.org/drawingml/2006/wordprocessingDrawing" xmlns:w10="urn:schemas-microsoft-com:office:word" xmlns:w="http://schemas.openxmlformats.org/wordprocessingml/2006/main" xmlns:w14="http://schemas.microsoft.com/office/word/2010/wordml" xmlns:w15="http://schemas.microsoft.com/office/word/2012/wordml" xmlns:w16se="http://schemas.microsoft.com/office/word/2015/wordml/symex" xmlns:wpg="http://schemas.microsoft.com/office/word/2010/wordprocessingGroup" xmlns:wpi="http://schemas.microsoft.com/office/word/2010/wordprocessingInk" xmlns:wne="http://schemas.microsoft.com/office/word/2006/wordml" xmlns:wps="http://schemas.microsoft.com/office/word/2010/wordprocessingShape" mc:Ignorable="w14 w15 w16se wp14">
-  <w:p>
-    <w:pPr>
-      <w:pStyle w:val="Fuzeile"/>
-    </w:pPr>
-  </w:p>
-</w:ftr>
-</file>
-
-<file path=word/footer2.xml><?xml version="1.0" encoding="utf-8"?>
 <w:ftr xmlns:wpc="http://schemas.microsoft.com/office/word/2010/wordprocessingCanvas" xmlns:cx="http://schemas.microsoft.com/office/drawing/2014/chartex" xmlns:cx1="http://schemas.microsoft.com/office/drawing/2015/9/8/chartex" xmlns:mc="http://schemas.openxmlformats.org/markup-compatibility/2006" xmlns:o="urn:schemas-microsoft-com:office:office" xmlns:r="http://schemas.openxmlformats.org/officeDocument/2006/relationships" xmlns:m="http://schemas.openxmlformats.org/officeDocument/2006/math" xmlns:v="urn:schemas-microsoft-com:vml" xmlns:wp14="http://schemas.microsoft.com/office/word/2010/wordprocessingDrawing" xmlns:wp="http://schemas.openxmlformats.org/drawingml/2006/wordprocessingDrawing" xmlns:w10="urn:schemas-microsoft-com:office:word" xmlns:w="http://schemas.openxmlformats.org/wordprocessingml/2006/main" xmlns:w14="http://schemas.microsoft.com/office/word/2010/wordml" xmlns:w15="http://schemas.microsoft.com/office/word/2012/wordml" xmlns:w16se="http://schemas.microsoft.com/office/word/2015/wordml/symex" xmlns:wpg="http://schemas.microsoft.com/office/word/2010/wordprocessingGroup" xmlns:wpi="http://schemas.microsoft.com/office/word/2010/wordprocessingInk" xmlns:wne="http://schemas.microsoft.com/office/word/2006/wordml" xmlns:wps="http://schemas.microsoft.com/office/word/2010/wordprocessingShape" mc:Ignorable="w14 w15 w16se wp14">
   <w:p>
     <w:pPr>
@@ -1830,16 +1834,6 @@
 </w:ftr>
 </file>
 
-<file path=word/footer3.xml><?xml version="1.0" encoding="utf-8"?>
-<w:ftr xmlns:wpc="http://schemas.microsoft.com/office/word/2010/wordprocessingCanvas" xmlns:cx="http://schemas.microsoft.com/office/drawing/2014/chartex" xmlns:cx1="http://schemas.microsoft.com/office/drawing/2015/9/8/chartex" xmlns:mc="http://schemas.openxmlformats.org/markup-compatibility/2006" xmlns:o="urn:schemas-microsoft-com:office:office" xmlns:r="http://schemas.openxmlformats.org/officeDocument/2006/relationships" xmlns:m="http://schemas.openxmlformats.org/officeDocument/2006/math" xmlns:v="urn:schemas-microsoft-com:vml" xmlns:wp14="http://schemas.microsoft.com/office/word/2010/wordprocessingDrawing" xmlns:wp="http://schemas.openxmlformats.org/drawingml/2006/wordprocessingDrawing" xmlns:w10="urn:schemas-microsoft-com:office:word" xmlns:w="http://schemas.openxmlformats.org/wordprocessingml/2006/main" xmlns:w14="http://schemas.microsoft.com/office/word/2010/wordml" xmlns:w15="http://schemas.microsoft.com/office/word/2012/wordml" xmlns:w16se="http://schemas.microsoft.com/office/word/2015/wordml/symex" xmlns:wpg="http://schemas.microsoft.com/office/word/2010/wordprocessingGroup" xmlns:wpi="http://schemas.microsoft.com/office/word/2010/wordprocessingInk" xmlns:wne="http://schemas.microsoft.com/office/word/2006/wordml" xmlns:wps="http://schemas.microsoft.com/office/word/2010/wordprocessingShape" mc:Ignorable="w14 w15 w16se wp14">
-  <w:p>
-    <w:pPr>
-      <w:pStyle w:val="Fuzeile"/>
-    </w:pPr>
-  </w:p>
-</w:ftr>
-</file>
-
 <file path=word/footnotes.xml><?xml version="1.0" encoding="utf-8"?>
 <w:footnotes xmlns:wpc="http://schemas.microsoft.com/office/word/2010/wordprocessingCanvas" xmlns:cx="http://schemas.microsoft.com/office/drawing/2014/chartex" xmlns:cx1="http://schemas.microsoft.com/office/drawing/2015/9/8/chartex" xmlns:mc="http://schemas.openxmlformats.org/markup-compatibility/2006" xmlns:o="urn:schemas-microsoft-com:office:office" xmlns:r="http://schemas.openxmlformats.org/officeDocument/2006/relationships" xmlns:m="http://schemas.openxmlformats.org/officeDocument/2006/math" xmlns:v="urn:schemas-microsoft-com:vml" xmlns:wp14="http://schemas.microsoft.com/office/word/2010/wordprocessingDrawing" xmlns:wp="http://schemas.openxmlformats.org/drawingml/2006/wordprocessingDrawing" xmlns:w10="urn:schemas-microsoft-com:office:word" xmlns:w="http://schemas.openxmlformats.org/wordprocessingml/2006/main" xmlns:w14="http://schemas.microsoft.com/office/word/2010/wordml" xmlns:w15="http://schemas.microsoft.com/office/word/2012/wordml" xmlns:w16se="http://schemas.microsoft.com/office/word/2015/wordml/symex" xmlns:wpg="http://schemas.microsoft.com/office/word/2010/wordprocessingGroup" xmlns:wpi="http://schemas.microsoft.com/office/word/2010/wordprocessingInk" xmlns:wne="http://schemas.microsoft.com/office/word/2006/wordml" xmlns:wps="http://schemas.microsoft.com/office/word/2010/wordprocessingShape" mc:Ignorable="w14 w15 w16se wp14">
   <w:footnote w:type="separator" w:id="-1">
@@ -1862,16 +1856,6 @@
 </file>
 
 <file path=word/header1.xml><?xml version="1.0" encoding="utf-8"?>
-<w:hdr xmlns:wpc="http://schemas.microsoft.com/office/word/2010/wordprocessingCanvas" xmlns:cx="http://schemas.microsoft.com/office/drawing/2014/chartex" xmlns:cx1="http://schemas.microsoft.com/office/drawing/2015/9/8/chartex" xmlns:mc="http://schemas.openxmlformats.org/markup-compatibility/2006" xmlns:o="urn:schemas-microsoft-com:office:office" xmlns:r="http://schemas.openxmlformats.org/officeDocument/2006/relationships" xmlns:m="http://schemas.openxmlformats.org/officeDocument/2006/math" xmlns:v="urn:schemas-microsoft-com:vml" xmlns:wp14="http://schemas.microsoft.com/office/word/2010/wordprocessingDrawing" xmlns:wp="http://schemas.openxmlformats.org/drawingml/2006/wordprocessingDrawing" xmlns:w10="urn:schemas-microsoft-com:office:word" xmlns:w="http://schemas.openxmlformats.org/wordprocessingml/2006/main" xmlns:w14="http://schemas.microsoft.com/office/word/2010/wordml" xmlns:w15="http://schemas.microsoft.com/office/word/2012/wordml" xmlns:w16se="http://schemas.microsoft.com/office/word/2015/wordml/symex" xmlns:wpg="http://schemas.microsoft.com/office/word/2010/wordprocessingGroup" xmlns:wpi="http://schemas.microsoft.com/office/word/2010/wordprocessingInk" xmlns:wne="http://schemas.microsoft.com/office/word/2006/wordml" xmlns:wps="http://schemas.microsoft.com/office/word/2010/wordprocessingShape" mc:Ignorable="w14 w15 w16se wp14">
-  <w:p>
-    <w:pPr>
-      <w:pStyle w:val="Kopfzeile"/>
-    </w:pPr>
-  </w:p>
-</w:hdr>
-</file>
-
-<file path=word/header2.xml><?xml version="1.0" encoding="utf-8"?>
 <w:hdr xmlns:wpc="http://schemas.microsoft.com/office/word/2010/wordprocessingCanvas" xmlns:cx="http://schemas.microsoft.com/office/drawing/2014/chartex" xmlns:cx1="http://schemas.microsoft.com/office/drawing/2015/9/8/chartex" xmlns:mc="http://schemas.openxmlformats.org/markup-compatibility/2006" xmlns:o="urn:schemas-microsoft-com:office:office" xmlns:r="http://schemas.openxmlformats.org/officeDocument/2006/relationships" xmlns:m="http://schemas.openxmlformats.org/officeDocument/2006/math" xmlns:v="urn:schemas-microsoft-com:vml" xmlns:wp14="http://schemas.microsoft.com/office/word/2010/wordprocessingDrawing" xmlns:wp="http://schemas.openxmlformats.org/drawingml/2006/wordprocessingDrawing" xmlns:w10="urn:schemas-microsoft-com:office:word" xmlns:w="http://schemas.openxmlformats.org/wordprocessingml/2006/main" xmlns:w14="http://schemas.microsoft.com/office/word/2010/wordml" xmlns:w15="http://schemas.microsoft.com/office/word/2012/wordml" xmlns:w16se="http://schemas.microsoft.com/office/word/2015/wordml/symex" xmlns:wpg="http://schemas.microsoft.com/office/word/2010/wordprocessingGroup" xmlns:wpi="http://schemas.microsoft.com/office/word/2010/wordprocessingInk" xmlns:wne="http://schemas.microsoft.com/office/word/2006/wordml" xmlns:wps="http://schemas.microsoft.com/office/word/2010/wordprocessingShape" mc:Ignorable="w14 w15 w16se wp14">
   <w:tbl>
     <w:tblPr>
@@ -2291,18 +2275,8 @@
               <w:sz w:val="15"/>
               <w:szCs w:val="15"/>
             </w:rPr>
-            <w:t xml:space="preserve"> </w:t>
+            <w:t xml:space="preserve"> FI-B-43</w:t>
           </w:r>
-          <w:r>
-            <w:rPr>
-              <w:rFonts w:ascii="Comic Sans MS" w:hAnsi="Comic Sans MS" w:cs="Arial"/>
-              <w:sz w:val="15"/>
-              <w:szCs w:val="15"/>
-            </w:rPr>
-            <w:t>FI-B-43</w:t>
-          </w:r>
-          <w:bookmarkStart w:id="0" w:name="_GoBack"/>
-          <w:bookmarkEnd w:id="0"/>
         </w:p>
       </w:tc>
       <w:tc>
@@ -2460,16 +2434,6 @@
       <w:rPr>
         <w:sz w:val="12"/>
       </w:rPr>
-    </w:pPr>
-  </w:p>
-</w:hdr>
-</file>
-
-<file path=word/header3.xml><?xml version="1.0" encoding="utf-8"?>
-<w:hdr xmlns:wpc="http://schemas.microsoft.com/office/word/2010/wordprocessingCanvas" xmlns:cx="http://schemas.microsoft.com/office/drawing/2014/chartex" xmlns:cx1="http://schemas.microsoft.com/office/drawing/2015/9/8/chartex" xmlns:mc="http://schemas.openxmlformats.org/markup-compatibility/2006" xmlns:o="urn:schemas-microsoft-com:office:office" xmlns:r="http://schemas.openxmlformats.org/officeDocument/2006/relationships" xmlns:m="http://schemas.openxmlformats.org/officeDocument/2006/math" xmlns:v="urn:schemas-microsoft-com:vml" xmlns:wp14="http://schemas.microsoft.com/office/word/2010/wordprocessingDrawing" xmlns:wp="http://schemas.openxmlformats.org/drawingml/2006/wordprocessingDrawing" xmlns:w10="urn:schemas-microsoft-com:office:word" xmlns:w="http://schemas.openxmlformats.org/wordprocessingml/2006/main" xmlns:w14="http://schemas.microsoft.com/office/word/2010/wordml" xmlns:w15="http://schemas.microsoft.com/office/word/2012/wordml" xmlns:w16se="http://schemas.microsoft.com/office/word/2015/wordml/symex" xmlns:wpg="http://schemas.microsoft.com/office/word/2010/wordprocessingGroup" xmlns:wpi="http://schemas.microsoft.com/office/word/2010/wordprocessingInk" xmlns:wne="http://schemas.microsoft.com/office/word/2006/wordml" xmlns:wps="http://schemas.microsoft.com/office/word/2010/wordprocessingShape" mc:Ignorable="w14 w15 w16se wp14">
-  <w:p>
-    <w:pPr>
-      <w:pStyle w:val="Kopfzeile"/>
     </w:pPr>
   </w:p>
 </w:hdr>
@@ -3580,7 +3544,7 @@
 </file>
 
 <file path=customXml/itemProps1.xml><?xml version="1.0" encoding="utf-8"?>
-<ds:datastoreItem xmlns:ds="http://schemas.openxmlformats.org/officeDocument/2006/customXml" ds:itemID="{F17B0A15-5CFD-4753-B6C1-7486843FF76D}">
+<ds:datastoreItem xmlns:ds="http://schemas.openxmlformats.org/officeDocument/2006/customXml" ds:itemID="{D99EDCD7-697C-4D97-AF2A-67FD93D94C9B}">
   <ds:schemaRefs>
     <ds:schemaRef ds:uri="http://schemas.openxmlformats.org/officeDocument/2006/bibliography"/>
   </ds:schemaRefs>

</xml_diff>